<commit_message>
Rango de daño de los proyectiles
</commit_message>
<xml_diff>
--- a/Parcial 1/Analisis.docx
+++ b/Parcial 1/Analisis.docx
@@ -8,10 +8,26 @@
           <w:noProof/>
         </w:rPr>
         <w:drawing>
-          <wp:inline distT="0" distB="0" distL="0" distR="0" wp14:anchorId="1A1B6218" wp14:editId="5E89FA51">
-            <wp:extent cx="5612130" cy="2079625"/>
-            <wp:effectExtent l="0" t="0" r="7620" b="0"/>
-            <wp:docPr id="1" name="Imagen 1"/>
+          <wp:anchor distT="0" distB="0" distL="114300" distR="114300" simplePos="0" relativeHeight="251658240" behindDoc="1" locked="0" layoutInCell="1" allowOverlap="1" wp14:anchorId="2B64C385" wp14:editId="65A200C1">
+            <wp:simplePos x="0" y="0"/>
+            <wp:positionH relativeFrom="page">
+              <wp:align>left</wp:align>
+            </wp:positionH>
+            <wp:positionV relativeFrom="paragraph">
+              <wp:posOffset>379</wp:posOffset>
+            </wp:positionV>
+            <wp:extent cx="8006159" cy="2719449"/>
+            <wp:effectExtent l="0" t="0" r="0" b="5080"/>
+            <wp:wrapTight wrapText="bothSides">
+              <wp:wrapPolygon edited="0">
+                <wp:start x="0" y="0"/>
+                <wp:lineTo x="0" y="21489"/>
+                <wp:lineTo x="21535" y="21489"/>
+                <wp:lineTo x="21535" y="0"/>
+                <wp:lineTo x="0" y="0"/>
+              </wp:wrapPolygon>
+            </wp:wrapTight>
+            <wp:docPr id="2" name="Imagen 2"/>
             <wp:cNvGraphicFramePr>
               <a:graphicFrameLocks xmlns:a="http://schemas.openxmlformats.org/drawingml/2006/main" noChangeAspect="1"/>
             </wp:cNvGraphicFramePr>
@@ -19,7 +35,7 @@
               <a:graphicData uri="http://schemas.openxmlformats.org/drawingml/2006/picture">
                 <pic:pic xmlns:pic="http://schemas.openxmlformats.org/drawingml/2006/picture">
                   <pic:nvPicPr>
-                    <pic:cNvPr id="0" name="Picture 1"/>
+                    <pic:cNvPr id="0" name="Picture 3"/>
                     <pic:cNvPicPr>
                       <a:picLocks noChangeAspect="1" noChangeArrowheads="1"/>
                     </pic:cNvPicPr>
@@ -40,7 +56,7 @@
                   <pic:spPr bwMode="auto">
                     <a:xfrm>
                       <a:off x="0" y="0"/>
-                      <a:ext cx="5612130" cy="2079625"/>
+                      <a:ext cx="8006159" cy="2719449"/>
                     </a:xfrm>
                     <a:prstGeom prst="rect">
                       <a:avLst/>
@@ -53,7 +69,7 @@
                 </pic:pic>
               </a:graphicData>
             </a:graphic>
-          </wp:inline>
+          </wp:anchor>
         </w:drawing>
       </w:r>
     </w:p>

</xml_diff>

<commit_message>
Se tiene en cuenta el retraso del ingreso de datos
</commit_message>
<xml_diff>
--- a/Parcial 1/Analisis.docx
+++ b/Parcial 1/Analisis.docx
@@ -8,26 +8,26 @@
           <w:noProof/>
         </w:rPr>
         <w:drawing>
-          <wp:anchor distT="0" distB="0" distL="114300" distR="114300" simplePos="0" relativeHeight="251658240" behindDoc="1" locked="0" layoutInCell="1" allowOverlap="1" wp14:anchorId="2B64C385" wp14:editId="65A200C1">
+          <wp:anchor distT="0" distB="0" distL="114300" distR="114300" simplePos="0" relativeHeight="251658240" behindDoc="1" locked="0" layoutInCell="1" allowOverlap="1" wp14:anchorId="7021DD44" wp14:editId="5D90E364">
             <wp:simplePos x="0" y="0"/>
             <wp:positionH relativeFrom="page">
-              <wp:align>left</wp:align>
+              <wp:posOffset>99250</wp:posOffset>
             </wp:positionH>
             <wp:positionV relativeFrom="paragraph">
-              <wp:posOffset>379</wp:posOffset>
+              <wp:posOffset>2540</wp:posOffset>
             </wp:positionV>
-            <wp:extent cx="8006159" cy="2719449"/>
-            <wp:effectExtent l="0" t="0" r="0" b="5080"/>
+            <wp:extent cx="7593330" cy="4298315"/>
+            <wp:effectExtent l="0" t="0" r="7620" b="6985"/>
             <wp:wrapTight wrapText="bothSides">
               <wp:wrapPolygon edited="0">
                 <wp:start x="0" y="0"/>
-                <wp:lineTo x="0" y="21489"/>
-                <wp:lineTo x="21535" y="21489"/>
-                <wp:lineTo x="21535" y="0"/>
+                <wp:lineTo x="0" y="21539"/>
+                <wp:lineTo x="21567" y="21539"/>
+                <wp:lineTo x="21567" y="0"/>
                 <wp:lineTo x="0" y="0"/>
               </wp:wrapPolygon>
             </wp:wrapTight>
-            <wp:docPr id="2" name="Imagen 2"/>
+            <wp:docPr id="3" name="Imagen 3"/>
             <wp:cNvGraphicFramePr>
               <a:graphicFrameLocks xmlns:a="http://schemas.openxmlformats.org/drawingml/2006/main" noChangeAspect="1"/>
             </wp:cNvGraphicFramePr>
@@ -35,13 +35,13 @@
               <a:graphicData uri="http://schemas.openxmlformats.org/drawingml/2006/picture">
                 <pic:pic xmlns:pic="http://schemas.openxmlformats.org/drawingml/2006/picture">
                   <pic:nvPicPr>
-                    <pic:cNvPr id="0" name="Picture 3"/>
+                    <pic:cNvPr id="0" name="Picture 5"/>
                     <pic:cNvPicPr>
                       <a:picLocks noChangeAspect="1" noChangeArrowheads="1"/>
                     </pic:cNvPicPr>
                   </pic:nvPicPr>
                   <pic:blipFill>
-                    <a:blip r:embed="rId4" cstate="print">
+                    <a:blip r:embed="rId5" cstate="print">
                       <a:extLst>
                         <a:ext uri="{28A0092B-C50C-407E-A947-70E740481C1C}">
                           <a14:useLocalDpi xmlns:a14="http://schemas.microsoft.com/office/drawing/2010/main" val="0"/>
@@ -56,7 +56,7 @@
                   <pic:spPr bwMode="auto">
                     <a:xfrm>
                       <a:off x="0" y="0"/>
-                      <a:ext cx="8006159" cy="2719449"/>
+                      <a:ext cx="7593330" cy="4298315"/>
                     </a:xfrm>
                     <a:prstGeom prst="rect">
                       <a:avLst/>
@@ -69,8 +69,20 @@
                 </pic:pic>
               </a:graphicData>
             </a:graphic>
+            <wp14:sizeRelH relativeFrom="margin">
+              <wp14:pctWidth>0</wp14:pctWidth>
+            </wp14:sizeRelH>
+            <wp14:sizeRelV relativeFrom="margin">
+              <wp14:pctHeight>0</wp14:pctHeight>
+            </wp14:sizeRelV>
           </wp:anchor>
         </w:drawing>
+      </w:r>
+      <w:r>
+        <w:rPr>
+          <w:noProof/>
+        </w:rPr>
+        <w:t>-</w:t>
       </w:r>
     </w:p>
     <w:sectPr>
@@ -81,6 +93,243 @@
     </w:sectPr>
   </w:body>
 </w:document>
+</file>
+
+<file path=word/numbering.xml><?xml version="1.0" encoding="utf-8"?>
+<w:numbering xmlns:wpc="http://schemas.microsoft.com/office/word/2010/wordprocessingCanvas" xmlns:cx="http://schemas.microsoft.com/office/drawing/2014/chartex" xmlns:cx1="http://schemas.microsoft.com/office/drawing/2015/9/8/chartex" xmlns:cx2="http://schemas.microsoft.com/office/drawing/2015/10/21/chartex" xmlns:cx3="http://schemas.microsoft.com/office/drawing/2016/5/9/chartex" xmlns:cx4="http://schemas.microsoft.com/office/drawing/2016/5/10/chartex" xmlns:cx5="http://schemas.microsoft.com/office/drawing/2016/5/11/chartex" xmlns:cx6="http://schemas.microsoft.com/office/drawing/2016/5/12/chartex" xmlns:cx7="http://schemas.microsoft.com/office/drawing/2016/5/13/chartex" xmlns:cx8="http://schemas.microsoft.com/office/drawing/2016/5/14/chartex" xmlns:mc="http://schemas.openxmlformats.org/markup-compatibility/2006" xmlns:aink="http://schemas.microsoft.com/office/drawing/2016/ink" xmlns:am3d="http://schemas.microsoft.com/office/drawing/2017/model3d" xmlns:o="urn:schemas-microsoft-com:office:office" xmlns:r="http://schemas.openxmlformats.org/officeDocument/2006/relationships" xmlns:m="http://schemas.openxmlformats.org/officeDocument/2006/math" xmlns:v="urn:schemas-microsoft-com:vml" xmlns:wp14="http://schemas.microsoft.com/office/word/2010/wordprocessingDrawing" xmlns:wp="http://schemas.openxmlformats.org/drawingml/2006/wordprocessingDrawing" xmlns:w10="urn:schemas-microsoft-com:office:word" xmlns:w="http://schemas.openxmlformats.org/wordprocessingml/2006/main" xmlns:w14="http://schemas.microsoft.com/office/word/2010/wordml" xmlns:w15="http://schemas.microsoft.com/office/word/2012/wordml" xmlns:w16cex="http://schemas.microsoft.com/office/word/2018/wordml/cex" xmlns:w16cid="http://schemas.microsoft.com/office/word/2016/wordml/cid" xmlns:w16="http://schemas.microsoft.com/office/word/2018/wordml" xmlns:w16se="http://schemas.microsoft.com/office/word/2015/wordml/symex" xmlns:wpg="http://schemas.microsoft.com/office/word/2010/wordprocessingGroup" xmlns:wpi="http://schemas.microsoft.com/office/word/2010/wordprocessingInk" xmlns:wne="http://schemas.microsoft.com/office/word/2006/wordml" xmlns:wps="http://schemas.microsoft.com/office/word/2010/wordprocessingShape" mc:Ignorable="w14 w15 w16se w16cid w16 w16cex wp14">
+  <w:abstractNum w:abstractNumId="0" w15:restartNumberingAfterBreak="0">
+    <w:nsid w:val="26554F83"/>
+    <w:multiLevelType w:val="hybridMultilevel"/>
+    <w:tmpl w:val="40CE9422"/>
+    <w:lvl w:ilvl="0" w:tplc="240A0001">
+      <w:start w:val="1"/>
+      <w:numFmt w:val="bullet"/>
+      <w:lvlText w:val=""/>
+      <w:lvlJc w:val="left"/>
+      <w:pPr>
+        <w:ind w:left="720" w:hanging="360"/>
+      </w:pPr>
+      <w:rPr>
+        <w:rFonts w:ascii="Symbol" w:hAnsi="Symbol" w:hint="default"/>
+      </w:rPr>
+    </w:lvl>
+    <w:lvl w:ilvl="1" w:tplc="240A0003" w:tentative="1">
+      <w:start w:val="1"/>
+      <w:numFmt w:val="bullet"/>
+      <w:lvlText w:val="o"/>
+      <w:lvlJc w:val="left"/>
+      <w:pPr>
+        <w:ind w:left="1440" w:hanging="360"/>
+      </w:pPr>
+      <w:rPr>
+        <w:rFonts w:ascii="Courier New" w:hAnsi="Courier New" w:cs="Courier New" w:hint="default"/>
+      </w:rPr>
+    </w:lvl>
+    <w:lvl w:ilvl="2" w:tplc="240A0005" w:tentative="1">
+      <w:start w:val="1"/>
+      <w:numFmt w:val="bullet"/>
+      <w:lvlText w:val=""/>
+      <w:lvlJc w:val="left"/>
+      <w:pPr>
+        <w:ind w:left="2160" w:hanging="360"/>
+      </w:pPr>
+      <w:rPr>
+        <w:rFonts w:ascii="Wingdings" w:hAnsi="Wingdings" w:hint="default"/>
+      </w:rPr>
+    </w:lvl>
+    <w:lvl w:ilvl="3" w:tplc="240A0001" w:tentative="1">
+      <w:start w:val="1"/>
+      <w:numFmt w:val="bullet"/>
+      <w:lvlText w:val=""/>
+      <w:lvlJc w:val="left"/>
+      <w:pPr>
+        <w:ind w:left="2880" w:hanging="360"/>
+      </w:pPr>
+      <w:rPr>
+        <w:rFonts w:ascii="Symbol" w:hAnsi="Symbol" w:hint="default"/>
+      </w:rPr>
+    </w:lvl>
+    <w:lvl w:ilvl="4" w:tplc="240A0003" w:tentative="1">
+      <w:start w:val="1"/>
+      <w:numFmt w:val="bullet"/>
+      <w:lvlText w:val="o"/>
+      <w:lvlJc w:val="left"/>
+      <w:pPr>
+        <w:ind w:left="3600" w:hanging="360"/>
+      </w:pPr>
+      <w:rPr>
+        <w:rFonts w:ascii="Courier New" w:hAnsi="Courier New" w:cs="Courier New" w:hint="default"/>
+      </w:rPr>
+    </w:lvl>
+    <w:lvl w:ilvl="5" w:tplc="240A0005" w:tentative="1">
+      <w:start w:val="1"/>
+      <w:numFmt w:val="bullet"/>
+      <w:lvlText w:val=""/>
+      <w:lvlJc w:val="left"/>
+      <w:pPr>
+        <w:ind w:left="4320" w:hanging="360"/>
+      </w:pPr>
+      <w:rPr>
+        <w:rFonts w:ascii="Wingdings" w:hAnsi="Wingdings" w:hint="default"/>
+      </w:rPr>
+    </w:lvl>
+    <w:lvl w:ilvl="6" w:tplc="240A0001" w:tentative="1">
+      <w:start w:val="1"/>
+      <w:numFmt w:val="bullet"/>
+      <w:lvlText w:val=""/>
+      <w:lvlJc w:val="left"/>
+      <w:pPr>
+        <w:ind w:left="5040" w:hanging="360"/>
+      </w:pPr>
+      <w:rPr>
+        <w:rFonts w:ascii="Symbol" w:hAnsi="Symbol" w:hint="default"/>
+      </w:rPr>
+    </w:lvl>
+    <w:lvl w:ilvl="7" w:tplc="240A0003" w:tentative="1">
+      <w:start w:val="1"/>
+      <w:numFmt w:val="bullet"/>
+      <w:lvlText w:val="o"/>
+      <w:lvlJc w:val="left"/>
+      <w:pPr>
+        <w:ind w:left="5760" w:hanging="360"/>
+      </w:pPr>
+      <w:rPr>
+        <w:rFonts w:ascii="Courier New" w:hAnsi="Courier New" w:cs="Courier New" w:hint="default"/>
+      </w:rPr>
+    </w:lvl>
+    <w:lvl w:ilvl="8" w:tplc="240A0005" w:tentative="1">
+      <w:start w:val="1"/>
+      <w:numFmt w:val="bullet"/>
+      <w:lvlText w:val=""/>
+      <w:lvlJc w:val="left"/>
+      <w:pPr>
+        <w:ind w:left="6480" w:hanging="360"/>
+      </w:pPr>
+      <w:rPr>
+        <w:rFonts w:ascii="Wingdings" w:hAnsi="Wingdings" w:hint="default"/>
+      </w:rPr>
+    </w:lvl>
+  </w:abstractNum>
+  <w:abstractNum w:abstractNumId="1" w15:restartNumberingAfterBreak="0">
+    <w:nsid w:val="5E2B6EE0"/>
+    <w:multiLevelType w:val="hybridMultilevel"/>
+    <w:tmpl w:val="A87289CC"/>
+    <w:lvl w:ilvl="0" w:tplc="240A0001">
+      <w:start w:val="1"/>
+      <w:numFmt w:val="bullet"/>
+      <w:lvlText w:val=""/>
+      <w:lvlJc w:val="left"/>
+      <w:pPr>
+        <w:ind w:left="720" w:hanging="360"/>
+      </w:pPr>
+      <w:rPr>
+        <w:rFonts w:ascii="Symbol" w:hAnsi="Symbol" w:hint="default"/>
+      </w:rPr>
+    </w:lvl>
+    <w:lvl w:ilvl="1" w:tplc="240A0003" w:tentative="1">
+      <w:start w:val="1"/>
+      <w:numFmt w:val="bullet"/>
+      <w:lvlText w:val="o"/>
+      <w:lvlJc w:val="left"/>
+      <w:pPr>
+        <w:ind w:left="1440" w:hanging="360"/>
+      </w:pPr>
+      <w:rPr>
+        <w:rFonts w:ascii="Courier New" w:hAnsi="Courier New" w:cs="Courier New" w:hint="default"/>
+      </w:rPr>
+    </w:lvl>
+    <w:lvl w:ilvl="2" w:tplc="240A0005" w:tentative="1">
+      <w:start w:val="1"/>
+      <w:numFmt w:val="bullet"/>
+      <w:lvlText w:val=""/>
+      <w:lvlJc w:val="left"/>
+      <w:pPr>
+        <w:ind w:left="2160" w:hanging="360"/>
+      </w:pPr>
+      <w:rPr>
+        <w:rFonts w:ascii="Wingdings" w:hAnsi="Wingdings" w:hint="default"/>
+      </w:rPr>
+    </w:lvl>
+    <w:lvl w:ilvl="3" w:tplc="240A0001" w:tentative="1">
+      <w:start w:val="1"/>
+      <w:numFmt w:val="bullet"/>
+      <w:lvlText w:val=""/>
+      <w:lvlJc w:val="left"/>
+      <w:pPr>
+        <w:ind w:left="2880" w:hanging="360"/>
+      </w:pPr>
+      <w:rPr>
+        <w:rFonts w:ascii="Symbol" w:hAnsi="Symbol" w:hint="default"/>
+      </w:rPr>
+    </w:lvl>
+    <w:lvl w:ilvl="4" w:tplc="240A0003" w:tentative="1">
+      <w:start w:val="1"/>
+      <w:numFmt w:val="bullet"/>
+      <w:lvlText w:val="o"/>
+      <w:lvlJc w:val="left"/>
+      <w:pPr>
+        <w:ind w:left="3600" w:hanging="360"/>
+      </w:pPr>
+      <w:rPr>
+        <w:rFonts w:ascii="Courier New" w:hAnsi="Courier New" w:cs="Courier New" w:hint="default"/>
+      </w:rPr>
+    </w:lvl>
+    <w:lvl w:ilvl="5" w:tplc="240A0005" w:tentative="1">
+      <w:start w:val="1"/>
+      <w:numFmt w:val="bullet"/>
+      <w:lvlText w:val=""/>
+      <w:lvlJc w:val="left"/>
+      <w:pPr>
+        <w:ind w:left="4320" w:hanging="360"/>
+      </w:pPr>
+      <w:rPr>
+        <w:rFonts w:ascii="Wingdings" w:hAnsi="Wingdings" w:hint="default"/>
+      </w:rPr>
+    </w:lvl>
+    <w:lvl w:ilvl="6" w:tplc="240A0001" w:tentative="1">
+      <w:start w:val="1"/>
+      <w:numFmt w:val="bullet"/>
+      <w:lvlText w:val=""/>
+      <w:lvlJc w:val="left"/>
+      <w:pPr>
+        <w:ind w:left="5040" w:hanging="360"/>
+      </w:pPr>
+      <w:rPr>
+        <w:rFonts w:ascii="Symbol" w:hAnsi="Symbol" w:hint="default"/>
+      </w:rPr>
+    </w:lvl>
+    <w:lvl w:ilvl="7" w:tplc="240A0003" w:tentative="1">
+      <w:start w:val="1"/>
+      <w:numFmt w:val="bullet"/>
+      <w:lvlText w:val="o"/>
+      <w:lvlJc w:val="left"/>
+      <w:pPr>
+        <w:ind w:left="5760" w:hanging="360"/>
+      </w:pPr>
+      <w:rPr>
+        <w:rFonts w:ascii="Courier New" w:hAnsi="Courier New" w:cs="Courier New" w:hint="default"/>
+      </w:rPr>
+    </w:lvl>
+    <w:lvl w:ilvl="8" w:tplc="240A0005" w:tentative="1">
+      <w:start w:val="1"/>
+      <w:numFmt w:val="bullet"/>
+      <w:lvlText w:val=""/>
+      <w:lvlJc w:val="left"/>
+      <w:pPr>
+        <w:ind w:left="6480" w:hanging="360"/>
+      </w:pPr>
+      <w:rPr>
+        <w:rFonts w:ascii="Wingdings" w:hAnsi="Wingdings" w:hint="default"/>
+      </w:rPr>
+    </w:lvl>
+  </w:abstractNum>
+  <w:num w:numId="1">
+    <w:abstractNumId w:val="0"/>
+  </w:num>
+  <w:num w:numId="2">
+    <w:abstractNumId w:val="1"/>
+  </w:num>
+</w:numbering>
 </file>
 
 <file path=word/styles.xml><?xml version="1.0" encoding="utf-8"?>
@@ -506,6 +755,17 @@
     <w:semiHidden/>
     <w:unhideWhenUsed/>
   </w:style>
+  <w:style w:type="paragraph" w:styleId="Prrafodelista">
+    <w:name w:val="List Paragraph"/>
+    <w:basedOn w:val="Normal"/>
+    <w:uiPriority w:val="34"/>
+    <w:qFormat/>
+    <w:rsid w:val="00B0710B"/>
+    <w:pPr>
+      <w:ind w:left="720"/>
+      <w:contextualSpacing/>
+    </w:pPr>
+  </w:style>
 </w:styles>
 </file>
 

</xml_diff>